<commit_message>
Made a neat navbar and card boxes
</commit_message>
<xml_diff>
--- a/Research documentation/20221004 Applied Research documentation Tim Verhees V0.1.docx
+++ b/Research documentation/20221004 Applied Research documentation Tim Verhees V0.1.docx
@@ -122,16 +122,7 @@
           <w:sz w:val="20"/>
           <w:szCs w:val="20"/>
         </w:rPr>
-        <w:t>04-10-</w:t>
-      </w:r>
-      <w:r>
-        <w:rPr>
-          <w:i/>
-          <w:iCs/>
-          <w:sz w:val="20"/>
-          <w:szCs w:val="20"/>
-        </w:rPr>
-        <w:t>2022</w:t>
+        <w:t>04-10-2022</w:t>
       </w:r>
       <w:r>
         <w:rPr>
@@ -1716,17 +1707,7 @@
           <w:szCs w:val="24"/>
           <w:u w:val="single"/>
         </w:rPr>
-        <w:t>Sub-question</w:t>
-      </w:r>
-      <w:r>
-        <w:rPr>
-          <w:rFonts w:ascii="Roihu" w:hAnsi="Roihu"/>
-          <w:color w:val="D60000"/>
-          <w:sz w:val="24"/>
-          <w:szCs w:val="24"/>
-          <w:u w:val="single"/>
-        </w:rPr>
-        <w:t xml:space="preserve"> 2</w:t>
+        <w:t>Sub-question 2</w:t>
       </w:r>
       <w:bookmarkEnd w:id="9"/>
     </w:p>

</xml_diff>